<commit_message>
final versions of lab08-lab10
</commit_message>
<xml_diff>
--- a/lab09/lab09.docx
+++ b/lab09/lab09.docx
@@ -755,9 +755,8 @@
           <w:rFonts w:ascii="Times New Roman" w:hAnsi="Times New Roman" w:cs="Times New Roman"/>
           <w:sz w:val="28"/>
           <w:szCs w:val="28"/>
-          <w:lang w:val="ru-RU"/>
-        </w:rPr>
-        <w:t xml:space="preserve">До </w:t>
+        </w:rPr>
+        <w:t xml:space="preserve">До програм </w:t>
       </w:r>
       <w:proofErr w:type="spellStart"/>
       <w:r>
@@ -765,9 +764,16 @@
           <w:rFonts w:ascii="Times New Roman" w:hAnsi="Times New Roman" w:cs="Times New Roman"/>
           <w:sz w:val="28"/>
           <w:szCs w:val="28"/>
-          <w:lang w:val="ru-RU"/>
-        </w:rPr>
-        <w:t>програм</w:t>
+        </w:rPr>
+        <w:t>лаборатоно</w:t>
+      </w:r>
+      <w:r>
+        <w:rPr>
+          <w:rFonts w:ascii="Times New Roman" w:hAnsi="Times New Roman" w:cs="Times New Roman"/>
+          <w:sz w:val="28"/>
+          <w:szCs w:val="28"/>
+        </w:rPr>
+        <w:t>ї</w:t>
       </w:r>
       <w:proofErr w:type="spellEnd"/>
       <w:r>
@@ -775,28 +781,8 @@
           <w:rFonts w:ascii="Times New Roman" w:hAnsi="Times New Roman" w:cs="Times New Roman"/>
           <w:sz w:val="28"/>
           <w:szCs w:val="28"/>
-          <w:lang w:val="ru-RU"/>
-        </w:rPr>
-        <w:t xml:space="preserve"> </w:t>
-      </w:r>
-      <w:proofErr w:type="spellStart"/>
-      <w:r>
-        <w:rPr>
-          <w:rFonts w:ascii="Times New Roman" w:hAnsi="Times New Roman" w:cs="Times New Roman"/>
-          <w:sz w:val="28"/>
-          <w:szCs w:val="28"/>
-          <w:lang w:val="ru-RU"/>
-        </w:rPr>
-        <w:t>лаборатоно</w:t>
-      </w:r>
-      <w:proofErr w:type="spellEnd"/>
-      <w:r>
-        <w:rPr>
-          <w:rFonts w:ascii="Times New Roman" w:hAnsi="Times New Roman" w:cs="Times New Roman"/>
-          <w:sz w:val="28"/>
-          <w:szCs w:val="28"/>
-        </w:rPr>
-        <w:t xml:space="preserve">ї роботи №7 було додано </w:t>
+        </w:rPr>
+        <w:t xml:space="preserve"> роботи №7 було додано </w:t>
       </w:r>
       <w:proofErr w:type="spellStart"/>
       <w:r>
@@ -816,7 +802,6 @@
           <w:rFonts w:ascii="Times New Roman" w:hAnsi="Times New Roman" w:cs="Times New Roman"/>
           <w:sz w:val="28"/>
           <w:szCs w:val="28"/>
-          <w:lang w:val="ru-RU"/>
         </w:rPr>
         <w:t>-</w:t>
       </w:r>
@@ -1200,7 +1185,6 @@
           <w:iCs/>
           <w:sz w:val="28"/>
           <w:szCs w:val="28"/>
-          <w:lang w:val="ru-RU"/>
         </w:rPr>
         <w:t>-</w:t>
       </w:r>
@@ -1244,21 +1228,9 @@
           <w:rFonts w:ascii="Times New Roman" w:hAnsi="Times New Roman" w:cs="Times New Roman"/>
           <w:sz w:val="28"/>
           <w:szCs w:val="28"/>
-          <w:lang w:val="ru-RU"/>
-        </w:rPr>
-        <w:t>-</w:t>
-      </w:r>
-      <w:proofErr w:type="spellStart"/>
-      <w:r>
-        <w:rPr>
-          <w:rFonts w:ascii="Times New Roman" w:hAnsi="Times New Roman" w:cs="Times New Roman"/>
-          <w:sz w:val="28"/>
-          <w:szCs w:val="28"/>
-          <w:lang w:val="ru-RU"/>
-        </w:rPr>
-        <w:t>стор</w:t>
-      </w:r>
-      <w:proofErr w:type="spellEnd"/>
+        </w:rPr>
+        <w:t>-стор</w:t>
+      </w:r>
       <w:r>
         <w:rPr>
           <w:rFonts w:ascii="Times New Roman" w:hAnsi="Times New Roman" w:cs="Times New Roman"/>
@@ -1267,25 +1239,13 @@
         </w:rPr>
         <w:t>і</w:t>
       </w:r>
-      <w:proofErr w:type="spellStart"/>
-      <w:r>
-        <w:rPr>
-          <w:rFonts w:ascii="Times New Roman" w:hAnsi="Times New Roman" w:cs="Times New Roman"/>
-          <w:sz w:val="28"/>
-          <w:szCs w:val="28"/>
-          <w:lang w:val="ru-RU"/>
-        </w:rPr>
-        <w:t>нки</w:t>
-      </w:r>
-      <w:proofErr w:type="spellEnd"/>
-      <w:r>
-        <w:rPr>
-          <w:rFonts w:ascii="Times New Roman" w:hAnsi="Times New Roman" w:cs="Times New Roman"/>
-          <w:sz w:val="28"/>
-          <w:szCs w:val="28"/>
-          <w:lang w:val="ru-RU"/>
-        </w:rPr>
-        <w:t xml:space="preserve"> (Рис. 4)</w:t>
+      <w:r>
+        <w:rPr>
+          <w:rFonts w:ascii="Times New Roman" w:hAnsi="Times New Roman" w:cs="Times New Roman"/>
+          <w:sz w:val="28"/>
+          <w:szCs w:val="28"/>
+        </w:rPr>
+        <w:t>нки (Рис. 4)</w:t>
       </w:r>
       <w:r>
         <w:rPr>
@@ -1295,10 +1255,13 @@
         </w:rPr>
         <w:t>.</w:t>
       </w:r>
+      <w:bookmarkStart w:id="1" w:name="_GoBack"/>
+      <w:bookmarkEnd w:id="1"/>
     </w:p>
     <w:p>
       <w:pPr>
         <w:spacing w:after="0" w:line="360" w:lineRule="auto"/>
+        <w:jc w:val="center"/>
         <w:rPr>
           <w:rFonts w:ascii="Times New Roman" w:hAnsi="Times New Roman" w:cs="Times New Roman"/>
           <w:sz w:val="28"/>
@@ -1310,10 +1273,10 @@
           <w:noProof/>
         </w:rPr>
         <w:drawing>
-          <wp:inline distT="0" distB="0" distL="0" distR="0" wp14:anchorId="61CB9CEF" wp14:editId="7F0C2F39">
-            <wp:extent cx="5940425" cy="2661285"/>
-            <wp:effectExtent l="0" t="0" r="3175" b="5715"/>
-            <wp:docPr id="2" name="Рисунок 2"/>
+          <wp:inline distT="0" distB="0" distL="0" distR="0" wp14:anchorId="214E1E0B" wp14:editId="0666A666">
+            <wp:extent cx="4663440" cy="3730752"/>
+            <wp:effectExtent l="0" t="0" r="3810" b="3175"/>
+            <wp:docPr id="3" name="Рисунок 3"/>
             <wp:cNvGraphicFramePr>
               <a:graphicFrameLocks xmlns:a="http://schemas.openxmlformats.org/drawingml/2006/main" noChangeAspect="1"/>
             </wp:cNvGraphicFramePr>
@@ -1333,7 +1296,7 @@
                   <pic:spPr>
                     <a:xfrm>
                       <a:off x="0" y="0"/>
-                      <a:ext cx="5940425" cy="2661285"/>
+                      <a:ext cx="4673354" cy="3738683"/>
                     </a:xfrm>
                     <a:prstGeom prst="rect">
                       <a:avLst/>
@@ -1372,7 +1335,24 @@
           <w:szCs w:val="28"/>
           <w:lang w:val="en-US"/>
         </w:rPr>
-        <w:t>index.html</w:t>
+        <w:t>index</w:t>
+      </w:r>
+      <w:r>
+        <w:rPr>
+          <w:rFonts w:ascii="Times New Roman" w:hAnsi="Times New Roman" w:cs="Times New Roman"/>
+          <w:sz w:val="28"/>
+          <w:szCs w:val="28"/>
+        </w:rPr>
+        <w:t>.</w:t>
+      </w:r>
+      <w:r>
+        <w:rPr>
+          <w:rFonts w:ascii="Times New Roman" w:hAnsi="Times New Roman" w:cs="Times New Roman"/>
+          <w:sz w:val="28"/>
+          <w:szCs w:val="28"/>
+          <w:lang w:val="en-US"/>
+        </w:rPr>
+        <w:t>html</w:t>
       </w:r>
       <w:r>
         <w:rPr>
@@ -1601,8 +1581,6 @@
         </w:rPr>
         <w:t>.</w:t>
       </w:r>
-      <w:bookmarkStart w:id="1" w:name="_GoBack"/>
-      <w:bookmarkEnd w:id="1"/>
     </w:p>
     <w:sectPr>
       <w:pgSz w:w="11906" w:h="16838"/>

</xml_diff>